<commit_message>
feat: Realizar informe de análisis y progreso
</commit_message>
<xml_diff>
--- a/reports/Student #2/D04/02 - Requirements - Student #2.docx
+++ b/reports/Student #2/D04/02 - Requirements - Student #2.docx
@@ -2608,7 +2608,13 @@
         </w:sdtPr>
         <w:sdtContent>
           <w:r>
-            <w:t xml:space="preserve">    </w:t>
+            <w:t xml:space="preserve"> </w:t>
+          </w:r>
+          <w:r>
+            <w:t>X</w:t>
+          </w:r>
+          <w:r>
+            <w:t xml:space="preserve"> </w:t>
           </w:r>
         </w:sdtContent>
       </w:sdt>
@@ -2725,7 +2731,10 @@
         </w:sdtPr>
         <w:sdtContent>
           <w:r>
-            <w:t xml:space="preserve">    </w:t>
+            <w:t>X</w:t>
+          </w:r>
+          <w:r>
+            <w:t xml:space="preserve">  </w:t>
           </w:r>
         </w:sdtContent>
       </w:sdt>
@@ -2779,7 +2788,10 @@
         </w:sdtPr>
         <w:sdtContent>
           <w:r>
-            <w:t xml:space="preserve">    </w:t>
+            <w:t>X</w:t>
+          </w:r>
+          <w:r>
+            <w:t xml:space="preserve">  </w:t>
           </w:r>
         </w:sdtContent>
       </w:sdt>
@@ -2815,7 +2827,13 @@
         </w:sdtPr>
         <w:sdtContent>
           <w:r>
-            <w:t xml:space="preserve">    </w:t>
+            <w:t xml:space="preserve"> </w:t>
+          </w:r>
+          <w:r>
+            <w:t>X</w:t>
+          </w:r>
+          <w:r>
+            <w:t xml:space="preserve"> </w:t>
           </w:r>
         </w:sdtContent>
       </w:sdt>
@@ -3720,7 +3738,13 @@
         </w:sdtPr>
         <w:sdtContent>
           <w:r>
-            <w:t xml:space="preserve">    </w:t>
+            <w:t xml:space="preserve">  </w:t>
+          </w:r>
+          <w:r>
+            <w:t>X</w:t>
+          </w:r>
+          <w:r>
+            <w:t xml:space="preserve">  </w:t>
           </w:r>
         </w:sdtContent>
       </w:sdt>
@@ -3783,7 +3807,13 @@
         </w:sdtPr>
         <w:sdtContent>
           <w:r>
-            <w:t xml:space="preserve">    </w:t>
+            <w:t xml:space="preserve">  </w:t>
+          </w:r>
+          <w:r>
+            <w:t>X</w:t>
+          </w:r>
+          <w:r>
+            <w:t xml:space="preserve">  </w:t>
           </w:r>
         </w:sdtContent>
       </w:sdt>
@@ -3864,7 +3894,13 @@
         </w:sdtPr>
         <w:sdtContent>
           <w:r>
-            <w:t xml:space="preserve">    </w:t>
+            <w:t xml:space="preserve">  </w:t>
+          </w:r>
+          <w:r>
+            <w:t>X</w:t>
+          </w:r>
+          <w:r>
+            <w:t xml:space="preserve">  </w:t>
           </w:r>
         </w:sdtContent>
       </w:sdt>
@@ -3968,7 +4004,25 @@
           <w:szCs w:val="22"/>
           <w14:ligatures w14:val="none"/>
         </w:rPr>
-        <w:t xml:space="preserve">    </w:t>
+        <w:t xml:space="preserve"> </w:t>
+      </w:r>
+      <w:r>
+        <w:rPr>
+          <w:kern w:val="0"/>
+          <w:sz w:val="22"/>
+          <w:szCs w:val="22"/>
+          <w14:ligatures w14:val="none"/>
+        </w:rPr>
+        <w:t>X</w:t>
+      </w:r>
+      <w:r>
+        <w:rPr>
+          <w:kern w:val="0"/>
+          <w:sz w:val="22"/>
+          <w:szCs w:val="22"/>
+          <w14:ligatures w14:val="none"/>
+        </w:rPr>
+        <w:t xml:space="preserve">   </w:t>
       </w:r>
       <w:permEnd w:id="1684496906"/>
     </w:p>
@@ -4330,7 +4384,13 @@
         </w:sdtPr>
         <w:sdtContent>
           <w:r>
-            <w:t xml:space="preserve">    </w:t>
+            <w:t xml:space="preserve">  </w:t>
+          </w:r>
+          <w:r>
+            <w:t>X</w:t>
+          </w:r>
+          <w:r>
+            <w:t xml:space="preserve">  </w:t>
           </w:r>
         </w:sdtContent>
       </w:sdt>
@@ -4387,7 +4447,13 @@
         </w:sdtPr>
         <w:sdtContent>
           <w:r>
-            <w:t xml:space="preserve">    </w:t>
+            <w:t xml:space="preserve"> </w:t>
+          </w:r>
+          <w:r>
+            <w:t>X</w:t>
+          </w:r>
+          <w:r>
+            <w:t xml:space="preserve">   </w:t>
           </w:r>
         </w:sdtContent>
       </w:sdt>
@@ -5256,7 +5322,13 @@
         </w:sdtPr>
         <w:sdtContent>
           <w:r>
-            <w:t xml:space="preserve">    </w:t>
+            <w:t xml:space="preserve">  </w:t>
+          </w:r>
+          <w:r>
+            <w:t>X</w:t>
+          </w:r>
+          <w:r>
+            <w:t xml:space="preserve">  </w:t>
           </w:r>
         </w:sdtContent>
       </w:sdt>
@@ -5326,7 +5398,13 @@
         </w:sdtPr>
         <w:sdtContent>
           <w:r>
-            <w:t xml:space="preserve">    </w:t>
+            <w:t xml:space="preserve">  </w:t>
+          </w:r>
+          <w:r>
+            <w:t>X</w:t>
+          </w:r>
+          <w:r>
+            <w:t xml:space="preserve">  </w:t>
           </w:r>
         </w:sdtContent>
       </w:sdt>
@@ -5446,7 +5524,13 @@
         </w:sdtPr>
         <w:sdtContent>
           <w:r>
-            <w:t xml:space="preserve">    </w:t>
+            <w:t xml:space="preserve">  </w:t>
+          </w:r>
+          <w:r>
+            <w:t>X</w:t>
+          </w:r>
+          <w:r>
+            <w:t xml:space="preserve">  </w:t>
           </w:r>
         </w:sdtContent>
       </w:sdt>
@@ -5482,7 +5566,13 @@
         </w:sdtPr>
         <w:sdtContent>
           <w:r>
-            <w:t xml:space="preserve">    </w:t>
+            <w:t xml:space="preserve">  </w:t>
+          </w:r>
+          <w:r>
+            <w:t>X</w:t>
+          </w:r>
+          <w:r>
+            <w:t xml:space="preserve">  </w:t>
           </w:r>
         </w:sdtContent>
       </w:sdt>
@@ -5691,6 +5781,9 @@
         </w:sdtPr>
         <w:sdtContent>
           <w:r>
+            <w:t>X</w:t>
+          </w:r>
+          <w:r>
             <w:t xml:space="preserve">    </w:t>
           </w:r>
         </w:sdtContent>
@@ -5741,7 +5834,13 @@
         </w:sdtPr>
         <w:sdtContent>
           <w:r>
-            <w:t xml:space="preserve">    </w:t>
+            <w:t xml:space="preserve"> </w:t>
+          </w:r>
+          <w:r>
+            <w:t>X</w:t>
+          </w:r>
+          <w:r>
+            <w:t xml:space="preserve">   </w:t>
           </w:r>
         </w:sdtContent>
       </w:sdt>
@@ -5777,7 +5876,10 @@
         </w:sdtPr>
         <w:sdtContent>
           <w:r>
-            <w:t xml:space="preserve">    </w:t>
+            <w:t>X</w:t>
+          </w:r>
+          <w:r>
+            <w:t xml:space="preserve"> </w:t>
           </w:r>
         </w:sdtContent>
       </w:sdt>
@@ -9610,6 +9712,7 @@
     <w:rsid w:val="002955BA"/>
     <w:rsid w:val="002B01EF"/>
     <w:rsid w:val="002C5B10"/>
+    <w:rsid w:val="002F0CA9"/>
     <w:rsid w:val="00313221"/>
     <w:rsid w:val="00362E40"/>
     <w:rsid w:val="003669DC"/>
@@ -9636,6 +9739,7 @@
     <w:rsid w:val="00944E58"/>
     <w:rsid w:val="00953D97"/>
     <w:rsid w:val="00990B95"/>
+    <w:rsid w:val="00A15AEC"/>
     <w:rsid w:val="00A222AC"/>
     <w:rsid w:val="00A52234"/>
     <w:rsid w:val="00BC7967"/>
@@ -9677,7 +9781,7 @@
   <w:themeFontLang w:val="es-ES" w:eastAsia="ja-JP" w:bidi="ar-SA"/>
   <w:clrSchemeMapping w:bg1="light1" w:t1="dark1" w:bg2="light2" w:t2="dark2" w:accent1="accent1" w:accent2="accent2" w:accent3="accent3" w:accent4="accent4" w:accent5="accent5" w:accent6="accent6" w:hyperlink="hyperlink" w:followedHyperlink="followedHyperlink"/>
   <w:decimalSymbol w:val=","/>
-  <w:listSeparator w:val=","/>
+  <w:listSeparator w:val=";"/>
   <w15:chartTrackingRefBased/>
 </w:settings>
 </file>

</xml_diff>

<commit_message>
fix: Añadir past=true en Booking y correciones en customer profile
</commit_message>
<xml_diff>
--- a/reports/Student #2/D04/02 - Requirements - Student #2.docx
+++ b/reports/Student #2/D04/02 - Requirements - Student #2.docx
@@ -4145,7 +4145,13 @@
         </w:sdtPr>
         <w:sdtContent>
           <w:r>
-            <w:t xml:space="preserve">    </w:t>
+            <w:t xml:space="preserve"> </w:t>
+          </w:r>
+          <w:r>
+            <w:t>X</w:t>
+          </w:r>
+          <w:r>
+            <w:t xml:space="preserve"> </w:t>
           </w:r>
         </w:sdtContent>
       </w:sdt>
@@ -9702,6 +9708,7 @@
   </w:compat>
   <w:rsids>
     <w:rsidRoot w:val="004D7778"/>
+    <w:rsid w:val="0004555F"/>
     <w:rsid w:val="00061CE8"/>
     <w:rsid w:val="000656B8"/>
     <w:rsid w:val="000B4661"/>
@@ -9728,6 +9735,7 @@
     <w:rsid w:val="00576504"/>
     <w:rsid w:val="006123EA"/>
     <w:rsid w:val="00635F6F"/>
+    <w:rsid w:val="0077436E"/>
     <w:rsid w:val="00791580"/>
     <w:rsid w:val="00794714"/>
     <w:rsid w:val="007A55FF"/>

</xml_diff>